<commit_message>
campo quantidade_autorizacoes no select
</commit_message>
<xml_diff>
--- a/Documentacao de Projeto_Vinicius Marinho Pergentino de Santana.docx
+++ b/Documentacao de Projeto_Vinicius Marinho Pergentino de Santana.docx
@@ -20199,7 +20199,40 @@
           <w:szCs w:val="22"/>
           <w:lang w:eastAsia="pt-BR"/>
         </w:rPr>
-        <w:t>select fun.matricula as matricula_funcionario, fun.nome_funcionario, count(pep.data_saida) from tb_funcionario fun, tb_pedido_produto pep where fun.matricula = pep.matricula group by fun.matricula;</w:t>
+        <w:t xml:space="preserve">select fun.matricula as matricula_funcionario, fun.nome_funcionario, count(pep.data_saida) </w:t>
+      </w:r>
+      <w:r>
+        <w:rPr>
+          <w:rFonts w:ascii="Verdana" w:eastAsiaTheme="minorHAnsi" w:hAnsi="Verdana" w:cstheme="minorBidi"/>
+          <w:spacing w:val="0"/>
+          <w:kern w:val="0"/>
+          <w:sz w:val="22"/>
+          <w:szCs w:val="22"/>
+          <w:lang w:eastAsia="pt-BR"/>
+        </w:rPr>
+        <w:t>as quantidade_autorizacoes</w:t>
+      </w:r>
+      <w:r>
+        <w:rPr>
+          <w:rFonts w:ascii="Verdana" w:eastAsiaTheme="minorHAnsi" w:hAnsi="Verdana" w:cstheme="minorBidi"/>
+          <w:spacing w:val="0"/>
+          <w:kern w:val="0"/>
+          <w:sz w:val="22"/>
+          <w:szCs w:val="22"/>
+          <w:lang w:eastAsia="pt-BR"/>
+        </w:rPr>
+        <w:t xml:space="preserve"> </w:t>
+      </w:r>
+      <w:r>
+        <w:rPr>
+          <w:rFonts w:ascii="Verdana" w:eastAsiaTheme="minorHAnsi" w:hAnsi="Verdana" w:cstheme="minorBidi"/>
+          <w:spacing w:val="0"/>
+          <w:kern w:val="0"/>
+          <w:sz w:val="22"/>
+          <w:szCs w:val="22"/>
+          <w:lang w:eastAsia="pt-BR"/>
+        </w:rPr>
+        <w:t>from tb_funcionario fun, tb_pedido_produto pep where fun.matricula = pep.matricula group by fun.matricula;</w:t>
       </w:r>
     </w:p>
     <w:p>
@@ -20302,6 +20335,7 @@
           <w:szCs w:val="22"/>
           <w:lang w:eastAsia="pt-BR"/>
         </w:rPr>
+        <w:lastRenderedPageBreak/>
         <w:t>/* 5 - Infomar a quantidade de produtos por fornecedor. */</w:t>
       </w:r>
     </w:p>
@@ -20327,7 +20361,6 @@
           <w:szCs w:val="22"/>
           <w:lang w:eastAsia="pt-BR"/>
         </w:rPr>
-        <w:lastRenderedPageBreak/>
         <w:t>SELECT forn.codigo_fornecedor, forn.nome as nome_fornecedor, sum(pro.quantidade)*count(pro.quantidade) as quantidade_de_produto from tb_fornecedor forn, tb_produto pro where pro.codigo_fornecedor = forn.codigo_fornecedor GROUP BY forn.codigo_fornecedor;</w:t>
       </w:r>
     </w:p>
@@ -22035,7 +22068,7 @@
 </file>
 
 <file path=customXml/itemProps1.xml><?xml version="1.0" encoding="utf-8"?>
-<ds:datastoreItem xmlns:ds="http://schemas.openxmlformats.org/officeDocument/2006/customXml" ds:itemID="{63001962-9B29-428C-A823-57631E614571}">
+<ds:datastoreItem xmlns:ds="http://schemas.openxmlformats.org/officeDocument/2006/customXml" ds:itemID="{61E9066C-5FFB-4289-8F6C-1AEFD25AD0B8}">
   <ds:schemaRefs>
     <ds:schemaRef ds:uri="http://schemas.openxmlformats.org/officeDocument/2006/bibliography"/>
   </ds:schemaRefs>

</xml_diff>

<commit_message>
Adicionando link da Stream
</commit_message>
<xml_diff>
--- a/Documentacao de Projeto_Vinicius Marinho Pergentino de Santana.docx
+++ b/Documentacao de Projeto_Vinicius Marinho Pergentino de Santana.docx
@@ -227,22 +227,6 @@
     </w:p>
     <w:p>
       <w:pPr>
-        <w:rPr>
-          <w:sz w:val="40"/>
-          <w:szCs w:val="40"/>
-        </w:rPr>
-      </w:pPr>
-    </w:p>
-    <w:p>
-      <w:pPr>
-        <w:rPr>
-          <w:sz w:val="40"/>
-          <w:szCs w:val="40"/>
-        </w:rPr>
-      </w:pPr>
-    </w:p>
-    <w:p>
-      <w:pPr>
         <w:jc w:val="right"/>
         <w:rPr>
           <w:rStyle w:val="ls8"/>
@@ -353,7 +337,24 @@
           <w:shd w:val="clear" w:color="auto" w:fill="FFFFFF"/>
         </w:rPr>
       </w:pPr>
-      <w:r>
+      <w:hyperlink r:id="rId9" w:history="1">
+        <w:r>
+          <w:rPr>
+            <w:rStyle w:val="Hyperlink"/>
+            <w:rFonts w:ascii="ff2" w:hAnsi="ff2"/>
+            <w:spacing w:val="2"/>
+            <w:sz w:val="32"/>
+            <w:szCs w:val="32"/>
+            <w:bdr w:val="none" w:sz="0" w:space="0" w:color="auto" w:frame="1"/>
+            <w:shd w:val="clear" w:color="auto" w:fill="FFFFFF"/>
+          </w:rPr>
+          <w:t>https://github.com/vinydev/T-picos-Integradores-II.git</w:t>
+        </w:r>
+      </w:hyperlink>
+    </w:p>
+    <w:p>
+      <w:pPr>
+        <w:jc w:val="right"/>
         <w:rPr>
           <w:rStyle w:val="ls8"/>
           <w:rFonts w:ascii="ff2" w:hAnsi="ff2"/>
@@ -364,8 +365,21 @@
           <w:bdr w:val="none" w:sz="0" w:space="0" w:color="auto" w:frame="1"/>
           <w:shd w:val="clear" w:color="auto" w:fill="FFFFFF"/>
         </w:rPr>
-        <w:t>https://github.com/vinydev/T-picos-Integradores-II.git</w:t>
-      </w:r>
+      </w:pPr>
+      <w:hyperlink r:id="rId10" w:history="1">
+        <w:r>
+          <w:rPr>
+            <w:rStyle w:val="Hyperlink"/>
+            <w:rFonts w:ascii="ff2" w:hAnsi="ff2"/>
+            <w:spacing w:val="2"/>
+            <w:sz w:val="32"/>
+            <w:szCs w:val="32"/>
+            <w:bdr w:val="none" w:sz="0" w:space="0" w:color="auto" w:frame="1"/>
+            <w:shd w:val="clear" w:color="auto" w:fill="FFFFFF"/>
+          </w:rPr>
+          <w:t>https://web.microsoftstream.com/video/b4c8416a-7809-4a49-b5be-dfdbd1aab3de</w:t>
+        </w:r>
+      </w:hyperlink>
     </w:p>
     <w:p>
       <w:pPr>
@@ -384,7 +398,7 @@
     </w:p>
     <w:p>
       <w:pPr>
-        <w:jc w:val="center"/>
+        <w:jc w:val="right"/>
         <w:rPr>
           <w:rStyle w:val="ls8"/>
           <w:rFonts w:ascii="ff2" w:hAnsi="ff2"/>
@@ -399,7 +413,7 @@
     </w:p>
     <w:p>
       <w:pPr>
-        <w:jc w:val="center"/>
+        <w:jc w:val="right"/>
         <w:rPr>
           <w:rStyle w:val="ls8"/>
           <w:rFonts w:ascii="ff2" w:hAnsi="ff2"/>
@@ -2695,7 +2709,7 @@
                     <pic:cNvPicPr/>
                   </pic:nvPicPr>
                   <pic:blipFill>
-                    <a:blip r:embed="rId9">
+                    <a:blip r:embed="rId11">
                       <a:extLst>
                         <a:ext uri="{28A0092B-C50C-407E-A947-70E740481C1C}">
                           <a14:useLocalDpi xmlns:a14="http://schemas.microsoft.com/office/drawing/2010/main" val="0"/>
@@ -21765,6 +21779,18 @@
       <w:rFonts w:ascii="Verdana" w:hAnsi="Verdana"/>
     </w:rPr>
   </w:style>
+  <w:style w:type="character" w:styleId="MenoPendente">
+    <w:name w:val="Unresolved Mention"/>
+    <w:basedOn w:val="Fontepargpadro"/>
+    <w:uiPriority w:val="99"/>
+    <w:semiHidden/>
+    <w:unhideWhenUsed/>
+    <w:rsid w:val="00315689"/>
+    <w:rPr>
+      <w:color w:val="605E5C"/>
+      <w:shd w:val="clear" w:color="auto" w:fill="E1DFDD"/>
+    </w:rPr>
+  </w:style>
 </w:styles>
 </file>
 
@@ -22068,7 +22094,7 @@
 </file>
 
 <file path=customXml/itemProps1.xml><?xml version="1.0" encoding="utf-8"?>
-<ds:datastoreItem xmlns:ds="http://schemas.openxmlformats.org/officeDocument/2006/customXml" ds:itemID="{61E9066C-5FFB-4289-8F6C-1AEFD25AD0B8}">
+<ds:datastoreItem xmlns:ds="http://schemas.openxmlformats.org/officeDocument/2006/customXml" ds:itemID="{F424E423-BCE0-436D-ADA7-736181A5DB23}">
   <ds:schemaRefs>
     <ds:schemaRef ds:uri="http://schemas.openxmlformats.org/officeDocument/2006/bibliography"/>
   </ds:schemaRefs>

</xml_diff>